<commit_message>
Added bullets above pictures
</commit_message>
<xml_diff>
--- a/Sample Report - Copy.docx
+++ b/Sample Report - Copy.docx
@@ -1374,6 +1374,48 @@
     </w:p>
     <w:p>
       <w:pPr>
+        <w:pStyle w:val="ListBullet"/>
+        <w:rPr>
+          <w:highlight w:val="yellow"/>
+        </w:rPr>
+      </w:pPr>
+      <w:r>
+        <w:rPr>
+          <w:highlight w:val="yellow"/>
+        </w:rPr>
+        <w:t>Hello</w:t>
+      </w:r>
+    </w:p>
+    <w:p>
+      <w:pPr>
+        <w:pStyle w:val="ListBullet2"/>
+        <w:rPr>
+          <w:highlight w:val="yellow"/>
+        </w:rPr>
+      </w:pPr>
+      <w:r>
+        <w:rPr>
+          <w:highlight w:val="yellow"/>
+        </w:rPr>
+        <w:t>Evil</w:t>
+      </w:r>
+    </w:p>
+    <w:p>
+      <w:pPr>
+        <w:pStyle w:val="ListBullet3"/>
+        <w:rPr>
+          <w:highlight w:val="yellow"/>
+        </w:rPr>
+      </w:pPr>
+      <w:r>
+        <w:rPr>
+          <w:highlight w:val="yellow"/>
+        </w:rPr>
+        <w:t>World</w:t>
+      </w:r>
+    </w:p>
+    <w:p>
+      <w:pPr>
         <w:spacing w:before="240" w:after="120"/>
         <w:jc w:val="both"/>
         <w:rPr>
@@ -1924,43 +1966,7 @@
           <w:szCs w:val="24"/>
           <w:highlight w:val="yellow"/>
         </w:rPr>
-        <w:t xml:space="preserve">, “Test Method for Indentation Hardness of Plastics by Means of </w:t>
-      </w:r>
-      <w:proofErr w:type="spellStart"/>
-      <w:r>
-        <w:rPr>
-          <w:rFonts w:asciiTheme="minorHAnsi" w:hAnsiTheme="minorHAnsi"/>
-          <w:szCs w:val="24"/>
-          <w:highlight w:val="yellow"/>
-        </w:rPr>
-        <w:t>Barcol</w:t>
-      </w:r>
-      <w:proofErr w:type="spellEnd"/>
-      <w:r>
-        <w:rPr>
-          <w:rFonts w:asciiTheme="minorHAnsi" w:hAnsiTheme="minorHAnsi"/>
-          <w:szCs w:val="24"/>
-          <w:highlight w:val="yellow"/>
-        </w:rPr>
-        <w:t xml:space="preserve"> </w:t>
-      </w:r>
-      <w:proofErr w:type="spellStart"/>
-      <w:r>
-        <w:rPr>
-          <w:rFonts w:asciiTheme="minorHAnsi" w:hAnsiTheme="minorHAnsi"/>
-          <w:szCs w:val="24"/>
-          <w:highlight w:val="yellow"/>
-        </w:rPr>
-        <w:t>Impressor</w:t>
-      </w:r>
-      <w:proofErr w:type="spellEnd"/>
-      <w:r>
-        <w:rPr>
-          <w:rFonts w:asciiTheme="minorHAnsi" w:hAnsiTheme="minorHAnsi"/>
-          <w:szCs w:val="24"/>
-          <w:highlight w:val="yellow"/>
-        </w:rPr>
-        <w:t>”</w:t>
+        <w:t>, “Test Method for Indentation Hardness of Plastics by Means of Barcol Impressor”</w:t>
       </w:r>
     </w:p>
     <w:p>
@@ -2089,25 +2095,7 @@
           <w:bCs/>
           <w:highlight w:val="yellow"/>
         </w:rPr>
-        <w:t xml:space="preserve"> as well as the results of the visual inspection and </w:t>
-      </w:r>
-      <w:proofErr w:type="spellStart"/>
-      <w:r>
-        <w:rPr>
-          <w:rFonts w:asciiTheme="minorHAnsi" w:hAnsiTheme="minorHAnsi" w:cstheme="minorHAnsi"/>
-          <w:bCs/>
-          <w:highlight w:val="yellow"/>
-        </w:rPr>
-        <w:t>Barcol</w:t>
-      </w:r>
-      <w:proofErr w:type="spellEnd"/>
-      <w:r>
-        <w:rPr>
-          <w:rFonts w:asciiTheme="minorHAnsi" w:hAnsiTheme="minorHAnsi" w:cstheme="minorHAnsi"/>
-          <w:bCs/>
-          <w:highlight w:val="yellow"/>
-        </w:rPr>
-        <w:t xml:space="preserve"> Hardness testing, this vessel should be seen to be at the end of its useful service life. </w:t>
+        <w:t xml:space="preserve"> as well as the results of the visual inspection and Barcol Hardness testing, this vessel should be seen to be at the end of its useful service life. </w:t>
       </w:r>
     </w:p>
     <w:p>
@@ -2126,23 +2114,13 @@
           <w:highlight w:val="yellow"/>
         </w:rPr>
       </w:pPr>
-      <w:proofErr w:type="spellStart"/>
       <w:r>
         <w:rPr>
           <w:rFonts w:asciiTheme="minorHAnsi" w:hAnsiTheme="minorHAnsi" w:cstheme="minorHAnsi"/>
           <w:bCs/>
           <w:highlight w:val="yellow"/>
         </w:rPr>
-        <w:t>Barcol</w:t>
-      </w:r>
-      <w:proofErr w:type="spellEnd"/>
-      <w:r>
-        <w:rPr>
-          <w:rFonts w:asciiTheme="minorHAnsi" w:hAnsiTheme="minorHAnsi" w:cstheme="minorHAnsi"/>
-          <w:bCs/>
-          <w:highlight w:val="yellow"/>
-        </w:rPr>
-        <w:t xml:space="preserve"> Hardness readings on the shell were 0, indicating that it is fully permeated and chemically attacked.  Further, without prior inspection data, it is impossible to know when the readings reached 0.</w:t>
+        <w:t>Barcol Hardness readings on the shell were 0, indicating that it is fully permeated and chemically attacked.  Further, without prior inspection data, it is impossible to know when the readings reached 0.</w:t>
       </w:r>
     </w:p>
     <w:p>
@@ -2192,25 +2170,7 @@
           <w:bCs/>
           <w:highlight w:val="yellow"/>
         </w:rPr>
-        <w:t xml:space="preserve">Internal overlay </w:t>
-      </w:r>
-      <w:proofErr w:type="spellStart"/>
-      <w:r>
-        <w:rPr>
-          <w:rFonts w:asciiTheme="minorHAnsi" w:hAnsiTheme="minorHAnsi" w:cstheme="minorHAnsi"/>
-          <w:bCs/>
-          <w:highlight w:val="yellow"/>
-        </w:rPr>
-        <w:t>delaminations</w:t>
-      </w:r>
-      <w:proofErr w:type="spellEnd"/>
-      <w:r>
-        <w:rPr>
-          <w:rFonts w:asciiTheme="minorHAnsi" w:hAnsiTheme="minorHAnsi" w:cstheme="minorHAnsi"/>
-          <w:bCs/>
-          <w:highlight w:val="yellow"/>
-        </w:rPr>
-        <w:t xml:space="preserve"> and cracking in the bottom knuckle are also sources of permeation and avenues for fluid to reach the structural wall or outside of the vessel, not to mention stress concerns in the bottom knuckle due to cracking.</w:t>
+        <w:t>Internal overlay delaminations and cracking in the bottom knuckle are also sources of permeation and avenues for fluid to reach the structural wall or outside of the vessel, not to mention stress concerns in the bottom knuckle due to cracking.</w:t>
       </w:r>
     </w:p>
     <w:p>
@@ -3683,6 +3643,69 @@
 <file path=word/numbering.xml><?xml version="1.0" encoding="utf-8"?>
 <w:numbering xmlns:wpc="http://schemas.microsoft.com/office/word/2010/wordprocessingCanvas" xmlns:cx="http://schemas.microsoft.com/office/drawing/2014/chartex" xmlns:cx1="http://schemas.microsoft.com/office/drawing/2015/9/8/chartex" xmlns:cx2="http://schemas.microsoft.com/office/drawing/2015/10/21/chartex" xmlns:cx3="http://schemas.microsoft.com/office/drawing/2016/5/9/chartex" xmlns:cx4="http://schemas.microsoft.com/office/drawing/2016/5/10/chartex" xmlns:cx5="http://schemas.microsoft.com/office/drawing/2016/5/11/chartex" xmlns:cx6="http://schemas.microsoft.com/office/drawing/2016/5/12/chartex" xmlns:cx7="http://schemas.microsoft.com/office/drawing/2016/5/13/chartex" xmlns:cx8="http://schemas.microsoft.com/office/drawing/2016/5/14/chartex" xmlns:mc="http://schemas.openxmlformats.org/markup-compatibility/2006" xmlns:aink="http://schemas.microsoft.com/office/drawing/2016/ink" xmlns:am3d="http://schemas.microsoft.com/office/drawing/2017/model3d" xmlns:o="urn:schemas-microsoft-com:office:office" xmlns:oel="http://schemas.microsoft.com/office/2019/extlst" xmlns:r="http://schemas.openxmlformats.org/officeDocument/2006/relationships" xmlns:m="http://schemas.openxmlformats.org/officeDocument/2006/math" xmlns:v="urn:schemas-microsoft-com:vml" xmlns:wp14="http://schemas.microsoft.com/office/word/2010/wordprocessingDrawing" xmlns:wp="http://schemas.openxmlformats.org/drawingml/2006/wordprocessingDrawing" xmlns:w10="urn:schemas-microsoft-com:office:word" xmlns:w="http://schemas.openxmlformats.org/wordprocessingml/2006/main" xmlns:w14="http://schemas.microsoft.com/office/word/2010/wordml" xmlns:w15="http://schemas.microsoft.com/office/word/2012/wordml" xmlns:w16cex="http://schemas.microsoft.com/office/word/2018/wordml/cex" xmlns:w16cid="http://schemas.microsoft.com/office/word/2016/wordml/cid" xmlns:w16="http://schemas.microsoft.com/office/word/2018/wordml" xmlns:w16du="http://schemas.microsoft.com/office/word/2023/wordml/word16du" xmlns:w16sdtdh="http://schemas.microsoft.com/office/word/2020/wordml/sdtdatahash" xmlns:w16se="http://schemas.microsoft.com/office/word/2015/wordml/symex" xmlns:wpg="http://schemas.microsoft.com/office/word/2010/wordprocessingGroup" xmlns:wpi="http://schemas.microsoft.com/office/word/2010/wordprocessingInk" xmlns:wne="http://schemas.microsoft.com/office/word/2006/wordml" xmlns:wps="http://schemas.microsoft.com/office/word/2010/wordprocessingShape" mc:Ignorable="w14 w15 w16se w16cid w16 w16cex w16sdtdh w16du wp14">
   <w:abstractNum w:abstractNumId="0" w15:restartNumberingAfterBreak="0">
+    <w:nsid w:val="FFFFFF82"/>
+    <w:multiLevelType w:val="singleLevel"/>
+    <w:tmpl w:val="FC40BBDA"/>
+    <w:lvl w:ilvl="0">
+      <w:start w:val="1"/>
+      <w:numFmt w:val="bullet"/>
+      <w:pStyle w:val="ListBullet3"/>
+      <w:lvlText w:val=""/>
+      <w:lvlJc w:val="left"/>
+      <w:pPr>
+        <w:tabs>
+          <w:tab w:val="num" w:pos="1080"/>
+        </w:tabs>
+        <w:ind w:left="1080" w:hanging="360"/>
+      </w:pPr>
+      <w:rPr>
+        <w:rFonts w:ascii="Symbol" w:hAnsi="Symbol" w:hint="default"/>
+      </w:rPr>
+    </w:lvl>
+  </w:abstractNum>
+  <w:abstractNum w:abstractNumId="1" w15:restartNumberingAfterBreak="0">
+    <w:nsid w:val="FFFFFF83"/>
+    <w:multiLevelType w:val="singleLevel"/>
+    <w:tmpl w:val="204C46B0"/>
+    <w:lvl w:ilvl="0">
+      <w:start w:val="1"/>
+      <w:numFmt w:val="bullet"/>
+      <w:pStyle w:val="ListBullet2"/>
+      <w:lvlText w:val=""/>
+      <w:lvlJc w:val="left"/>
+      <w:pPr>
+        <w:tabs>
+          <w:tab w:val="num" w:pos="720"/>
+        </w:tabs>
+        <w:ind w:left="720" w:hanging="360"/>
+      </w:pPr>
+      <w:rPr>
+        <w:rFonts w:ascii="Symbol" w:hAnsi="Symbol" w:hint="default"/>
+      </w:rPr>
+    </w:lvl>
+  </w:abstractNum>
+  <w:abstractNum w:abstractNumId="2" w15:restartNumberingAfterBreak="0">
+    <w:nsid w:val="FFFFFF89"/>
+    <w:multiLevelType w:val="singleLevel"/>
+    <w:tmpl w:val="2ECA81BC"/>
+    <w:lvl w:ilvl="0">
+      <w:start w:val="1"/>
+      <w:numFmt w:val="bullet"/>
+      <w:pStyle w:val="ListBullet"/>
+      <w:lvlText w:val=""/>
+      <w:lvlJc w:val="left"/>
+      <w:pPr>
+        <w:tabs>
+          <w:tab w:val="num" w:pos="360"/>
+        </w:tabs>
+        <w:ind w:left="360" w:hanging="360"/>
+      </w:pPr>
+      <w:rPr>
+        <w:rFonts w:ascii="Symbol" w:hAnsi="Symbol" w:hint="default"/>
+      </w:rPr>
+    </w:lvl>
+  </w:abstractNum>
+  <w:abstractNum w:abstractNumId="3" w15:restartNumberingAfterBreak="0">
     <w:nsid w:val="00C23477"/>
     <w:multiLevelType w:val="hybridMultilevel"/>
     <w:tmpl w:val="5EF0A2A8"/>
@@ -3795,7 +3818,7 @@
       </w:rPr>
     </w:lvl>
   </w:abstractNum>
-  <w:abstractNum w:abstractNumId="1" w15:restartNumberingAfterBreak="0">
+  <w:abstractNum w:abstractNumId="4" w15:restartNumberingAfterBreak="0">
     <w:nsid w:val="01500B74"/>
     <w:multiLevelType w:val="hybridMultilevel"/>
     <w:tmpl w:val="09B274F4"/>
@@ -3908,7 +3931,7 @@
       </w:rPr>
     </w:lvl>
   </w:abstractNum>
-  <w:abstractNum w:abstractNumId="2" w15:restartNumberingAfterBreak="0">
+  <w:abstractNum w:abstractNumId="5" w15:restartNumberingAfterBreak="0">
     <w:nsid w:val="03EA58A2"/>
     <w:multiLevelType w:val="hybridMultilevel"/>
     <w:tmpl w:val="A490BCFC"/>
@@ -4023,7 +4046,7 @@
       </w:rPr>
     </w:lvl>
   </w:abstractNum>
-  <w:abstractNum w:abstractNumId="3" w15:restartNumberingAfterBreak="0">
+  <w:abstractNum w:abstractNumId="6" w15:restartNumberingAfterBreak="0">
     <w:nsid w:val="068B24FB"/>
     <w:multiLevelType w:val="hybridMultilevel"/>
     <w:tmpl w:val="E384ED32"/>
@@ -4135,7 +4158,7 @@
       </w:rPr>
     </w:lvl>
   </w:abstractNum>
-  <w:abstractNum w:abstractNumId="4" w15:restartNumberingAfterBreak="0">
+  <w:abstractNum w:abstractNumId="7" w15:restartNumberingAfterBreak="0">
     <w:nsid w:val="12C07FAB"/>
     <w:multiLevelType w:val="hybridMultilevel"/>
     <w:tmpl w:val="17080B6A"/>
@@ -4248,7 +4271,120 @@
       </w:rPr>
     </w:lvl>
   </w:abstractNum>
-  <w:abstractNum w:abstractNumId="5" w15:restartNumberingAfterBreak="0">
+  <w:abstractNum w:abstractNumId="8" w15:restartNumberingAfterBreak="0">
+    <w:nsid w:val="13431DE7"/>
+    <w:multiLevelType w:val="hybridMultilevel"/>
+    <w:tmpl w:val="BC8CEC5E"/>
+    <w:lvl w:ilvl="0" w:tplc="04090001">
+      <w:start w:val="1"/>
+      <w:numFmt w:val="bullet"/>
+      <w:lvlText w:val=""/>
+      <w:lvlJc w:val="left"/>
+      <w:pPr>
+        <w:ind w:left="720" w:hanging="360"/>
+      </w:pPr>
+      <w:rPr>
+        <w:rFonts w:ascii="Symbol" w:hAnsi="Symbol" w:hint="default"/>
+      </w:rPr>
+    </w:lvl>
+    <w:lvl w:ilvl="1" w:tplc="04090003" w:tentative="1">
+      <w:start w:val="1"/>
+      <w:numFmt w:val="bullet"/>
+      <w:lvlText w:val="o"/>
+      <w:lvlJc w:val="left"/>
+      <w:pPr>
+        <w:ind w:left="1440" w:hanging="360"/>
+      </w:pPr>
+      <w:rPr>
+        <w:rFonts w:ascii="Courier New" w:hAnsi="Courier New" w:cs="Courier New" w:hint="default"/>
+      </w:rPr>
+    </w:lvl>
+    <w:lvl w:ilvl="2" w:tplc="04090005" w:tentative="1">
+      <w:start w:val="1"/>
+      <w:numFmt w:val="bullet"/>
+      <w:lvlText w:val=""/>
+      <w:lvlJc w:val="left"/>
+      <w:pPr>
+        <w:ind w:left="2160" w:hanging="360"/>
+      </w:pPr>
+      <w:rPr>
+        <w:rFonts w:ascii="Wingdings" w:hAnsi="Wingdings" w:hint="default"/>
+      </w:rPr>
+    </w:lvl>
+    <w:lvl w:ilvl="3" w:tplc="04090001" w:tentative="1">
+      <w:start w:val="1"/>
+      <w:numFmt w:val="bullet"/>
+      <w:lvlText w:val=""/>
+      <w:lvlJc w:val="left"/>
+      <w:pPr>
+        <w:ind w:left="2880" w:hanging="360"/>
+      </w:pPr>
+      <w:rPr>
+        <w:rFonts w:ascii="Symbol" w:hAnsi="Symbol" w:hint="default"/>
+      </w:rPr>
+    </w:lvl>
+    <w:lvl w:ilvl="4" w:tplc="04090003" w:tentative="1">
+      <w:start w:val="1"/>
+      <w:numFmt w:val="bullet"/>
+      <w:lvlText w:val="o"/>
+      <w:lvlJc w:val="left"/>
+      <w:pPr>
+        <w:ind w:left="3600" w:hanging="360"/>
+      </w:pPr>
+      <w:rPr>
+        <w:rFonts w:ascii="Courier New" w:hAnsi="Courier New" w:cs="Courier New" w:hint="default"/>
+      </w:rPr>
+    </w:lvl>
+    <w:lvl w:ilvl="5" w:tplc="04090005" w:tentative="1">
+      <w:start w:val="1"/>
+      <w:numFmt w:val="bullet"/>
+      <w:lvlText w:val=""/>
+      <w:lvlJc w:val="left"/>
+      <w:pPr>
+        <w:ind w:left="4320" w:hanging="360"/>
+      </w:pPr>
+      <w:rPr>
+        <w:rFonts w:ascii="Wingdings" w:hAnsi="Wingdings" w:hint="default"/>
+      </w:rPr>
+    </w:lvl>
+    <w:lvl w:ilvl="6" w:tplc="04090001" w:tentative="1">
+      <w:start w:val="1"/>
+      <w:numFmt w:val="bullet"/>
+      <w:lvlText w:val=""/>
+      <w:lvlJc w:val="left"/>
+      <w:pPr>
+        <w:ind w:left="5040" w:hanging="360"/>
+      </w:pPr>
+      <w:rPr>
+        <w:rFonts w:ascii="Symbol" w:hAnsi="Symbol" w:hint="default"/>
+      </w:rPr>
+    </w:lvl>
+    <w:lvl w:ilvl="7" w:tplc="04090003" w:tentative="1">
+      <w:start w:val="1"/>
+      <w:numFmt w:val="bullet"/>
+      <w:lvlText w:val="o"/>
+      <w:lvlJc w:val="left"/>
+      <w:pPr>
+        <w:ind w:left="5760" w:hanging="360"/>
+      </w:pPr>
+      <w:rPr>
+        <w:rFonts w:ascii="Courier New" w:hAnsi="Courier New" w:cs="Courier New" w:hint="default"/>
+      </w:rPr>
+    </w:lvl>
+    <w:lvl w:ilvl="8" w:tplc="04090005" w:tentative="1">
+      <w:start w:val="1"/>
+      <w:numFmt w:val="bullet"/>
+      <w:lvlText w:val=""/>
+      <w:lvlJc w:val="left"/>
+      <w:pPr>
+        <w:ind w:left="6480" w:hanging="360"/>
+      </w:pPr>
+      <w:rPr>
+        <w:rFonts w:ascii="Wingdings" w:hAnsi="Wingdings" w:hint="default"/>
+      </w:rPr>
+    </w:lvl>
+  </w:abstractNum>
+  <w:abstractNum w:abstractNumId="9" w15:restartNumberingAfterBreak="0">
     <w:nsid w:val="15D41F8C"/>
     <w:multiLevelType w:val="hybridMultilevel"/>
     <w:tmpl w:val="F10E28D0"/>
@@ -4388,7 +4524,7 @@
       </w:rPr>
     </w:lvl>
   </w:abstractNum>
-  <w:abstractNum w:abstractNumId="6" w15:restartNumberingAfterBreak="0">
+  <w:abstractNum w:abstractNumId="10" w15:restartNumberingAfterBreak="0">
     <w:nsid w:val="1B676F1E"/>
     <w:multiLevelType w:val="hybridMultilevel"/>
     <w:tmpl w:val="D5B8B5E8"/>
@@ -4501,7 +4637,7 @@
       </w:rPr>
     </w:lvl>
   </w:abstractNum>
-  <w:abstractNum w:abstractNumId="7" w15:restartNumberingAfterBreak="0">
+  <w:abstractNum w:abstractNumId="11" w15:restartNumberingAfterBreak="0">
     <w:nsid w:val="1D6A2260"/>
     <w:multiLevelType w:val="hybridMultilevel"/>
     <w:tmpl w:val="FC40DC44"/>
@@ -4641,7 +4777,7 @@
       </w:rPr>
     </w:lvl>
   </w:abstractNum>
-  <w:abstractNum w:abstractNumId="8" w15:restartNumberingAfterBreak="0">
+  <w:abstractNum w:abstractNumId="12" w15:restartNumberingAfterBreak="0">
     <w:nsid w:val="1E6E1E9E"/>
     <w:multiLevelType w:val="hybridMultilevel"/>
     <w:tmpl w:val="9DCACAB4"/>
@@ -4754,7 +4890,7 @@
       </w:rPr>
     </w:lvl>
   </w:abstractNum>
-  <w:abstractNum w:abstractNumId="9" w15:restartNumberingAfterBreak="0">
+  <w:abstractNum w:abstractNumId="13" w15:restartNumberingAfterBreak="0">
     <w:nsid w:val="1E8F11B7"/>
     <w:multiLevelType w:val="hybridMultilevel"/>
     <w:tmpl w:val="A1FE0952"/>
@@ -4867,7 +5003,7 @@
       </w:rPr>
     </w:lvl>
   </w:abstractNum>
-  <w:abstractNum w:abstractNumId="10" w15:restartNumberingAfterBreak="0">
+  <w:abstractNum w:abstractNumId="14" w15:restartNumberingAfterBreak="0">
     <w:nsid w:val="22624F2C"/>
     <w:multiLevelType w:val="hybridMultilevel"/>
     <w:tmpl w:val="00B45388"/>
@@ -5007,7 +5143,7 @@
       </w:rPr>
     </w:lvl>
   </w:abstractNum>
-  <w:abstractNum w:abstractNumId="11" w15:restartNumberingAfterBreak="0">
+  <w:abstractNum w:abstractNumId="15" w15:restartNumberingAfterBreak="0">
     <w:nsid w:val="27B2083D"/>
     <w:multiLevelType w:val="hybridMultilevel"/>
     <w:tmpl w:val="8990C30E"/>
@@ -5148,7 +5284,7 @@
       </w:rPr>
     </w:lvl>
   </w:abstractNum>
-  <w:abstractNum w:abstractNumId="12" w15:restartNumberingAfterBreak="0">
+  <w:abstractNum w:abstractNumId="16" w15:restartNumberingAfterBreak="0">
     <w:nsid w:val="2EA53A30"/>
     <w:multiLevelType w:val="singleLevel"/>
     <w:tmpl w:val="0409000F"/>
@@ -5165,7 +5301,7 @@
       </w:pPr>
     </w:lvl>
   </w:abstractNum>
-  <w:abstractNum w:abstractNumId="13" w15:restartNumberingAfterBreak="0">
+  <w:abstractNum w:abstractNumId="17" w15:restartNumberingAfterBreak="0">
     <w:nsid w:val="39871E9C"/>
     <w:multiLevelType w:val="hybridMultilevel"/>
     <w:tmpl w:val="C0AC3CC2"/>
@@ -5254,7 +5390,7 @@
       </w:pPr>
     </w:lvl>
   </w:abstractNum>
-  <w:abstractNum w:abstractNumId="14" w15:restartNumberingAfterBreak="0">
+  <w:abstractNum w:abstractNumId="18" w15:restartNumberingAfterBreak="0">
     <w:nsid w:val="3EC009F1"/>
     <w:multiLevelType w:val="hybridMultilevel"/>
     <w:tmpl w:val="0F1870BA"/>
@@ -5367,7 +5503,7 @@
       </w:rPr>
     </w:lvl>
   </w:abstractNum>
-  <w:abstractNum w:abstractNumId="15" w15:restartNumberingAfterBreak="0">
+  <w:abstractNum w:abstractNumId="19" w15:restartNumberingAfterBreak="0">
     <w:nsid w:val="42271E5B"/>
     <w:multiLevelType w:val="hybridMultilevel"/>
     <w:tmpl w:val="68DC52BA"/>
@@ -5480,7 +5616,7 @@
       </w:rPr>
     </w:lvl>
   </w:abstractNum>
-  <w:abstractNum w:abstractNumId="16" w15:restartNumberingAfterBreak="0">
+  <w:abstractNum w:abstractNumId="20" w15:restartNumberingAfterBreak="0">
     <w:nsid w:val="42C13429"/>
     <w:multiLevelType w:val="hybridMultilevel"/>
     <w:tmpl w:val="6BAE8D1A"/>
@@ -5593,7 +5729,7 @@
       </w:rPr>
     </w:lvl>
   </w:abstractNum>
-  <w:abstractNum w:abstractNumId="17" w15:restartNumberingAfterBreak="0">
+  <w:abstractNum w:abstractNumId="21" w15:restartNumberingAfterBreak="0">
     <w:nsid w:val="43B410FE"/>
     <w:multiLevelType w:val="hybridMultilevel"/>
     <w:tmpl w:val="35660014"/>
@@ -5734,7 +5870,7 @@
       </w:rPr>
     </w:lvl>
   </w:abstractNum>
-  <w:abstractNum w:abstractNumId="18" w15:restartNumberingAfterBreak="0">
+  <w:abstractNum w:abstractNumId="22" w15:restartNumberingAfterBreak="0">
     <w:nsid w:val="44970E1A"/>
     <w:multiLevelType w:val="multilevel"/>
     <w:tmpl w:val="0409001D"/>
@@ -5820,7 +5956,120 @@
       </w:pPr>
     </w:lvl>
   </w:abstractNum>
-  <w:abstractNum w:abstractNumId="19" w15:restartNumberingAfterBreak="0">
+  <w:abstractNum w:abstractNumId="23" w15:restartNumberingAfterBreak="0">
+    <w:nsid w:val="45EB0794"/>
+    <w:multiLevelType w:val="hybridMultilevel"/>
+    <w:tmpl w:val="EF702CB0"/>
+    <w:lvl w:ilvl="0" w:tplc="04090001">
+      <w:start w:val="1"/>
+      <w:numFmt w:val="bullet"/>
+      <w:lvlText w:val=""/>
+      <w:lvlJc w:val="left"/>
+      <w:pPr>
+        <w:ind w:left="720" w:hanging="360"/>
+      </w:pPr>
+      <w:rPr>
+        <w:rFonts w:ascii="Symbol" w:hAnsi="Symbol" w:hint="default"/>
+      </w:rPr>
+    </w:lvl>
+    <w:lvl w:ilvl="1" w:tplc="04090003" w:tentative="1">
+      <w:start w:val="1"/>
+      <w:numFmt w:val="bullet"/>
+      <w:lvlText w:val="o"/>
+      <w:lvlJc w:val="left"/>
+      <w:pPr>
+        <w:ind w:left="1440" w:hanging="360"/>
+      </w:pPr>
+      <w:rPr>
+        <w:rFonts w:ascii="Courier New" w:hAnsi="Courier New" w:cs="Courier New" w:hint="default"/>
+      </w:rPr>
+    </w:lvl>
+    <w:lvl w:ilvl="2" w:tplc="04090005" w:tentative="1">
+      <w:start w:val="1"/>
+      <w:numFmt w:val="bullet"/>
+      <w:lvlText w:val=""/>
+      <w:lvlJc w:val="left"/>
+      <w:pPr>
+        <w:ind w:left="2160" w:hanging="360"/>
+      </w:pPr>
+      <w:rPr>
+        <w:rFonts w:ascii="Wingdings" w:hAnsi="Wingdings" w:hint="default"/>
+      </w:rPr>
+    </w:lvl>
+    <w:lvl w:ilvl="3" w:tplc="04090001" w:tentative="1">
+      <w:start w:val="1"/>
+      <w:numFmt w:val="bullet"/>
+      <w:lvlText w:val=""/>
+      <w:lvlJc w:val="left"/>
+      <w:pPr>
+        <w:ind w:left="2880" w:hanging="360"/>
+      </w:pPr>
+      <w:rPr>
+        <w:rFonts w:ascii="Symbol" w:hAnsi="Symbol" w:hint="default"/>
+      </w:rPr>
+    </w:lvl>
+    <w:lvl w:ilvl="4" w:tplc="04090003" w:tentative="1">
+      <w:start w:val="1"/>
+      <w:numFmt w:val="bullet"/>
+      <w:lvlText w:val="o"/>
+      <w:lvlJc w:val="left"/>
+      <w:pPr>
+        <w:ind w:left="3600" w:hanging="360"/>
+      </w:pPr>
+      <w:rPr>
+        <w:rFonts w:ascii="Courier New" w:hAnsi="Courier New" w:cs="Courier New" w:hint="default"/>
+      </w:rPr>
+    </w:lvl>
+    <w:lvl w:ilvl="5" w:tplc="04090005" w:tentative="1">
+      <w:start w:val="1"/>
+      <w:numFmt w:val="bullet"/>
+      <w:lvlText w:val=""/>
+      <w:lvlJc w:val="left"/>
+      <w:pPr>
+        <w:ind w:left="4320" w:hanging="360"/>
+      </w:pPr>
+      <w:rPr>
+        <w:rFonts w:ascii="Wingdings" w:hAnsi="Wingdings" w:hint="default"/>
+      </w:rPr>
+    </w:lvl>
+    <w:lvl w:ilvl="6" w:tplc="04090001" w:tentative="1">
+      <w:start w:val="1"/>
+      <w:numFmt w:val="bullet"/>
+      <w:lvlText w:val=""/>
+      <w:lvlJc w:val="left"/>
+      <w:pPr>
+        <w:ind w:left="5040" w:hanging="360"/>
+      </w:pPr>
+      <w:rPr>
+        <w:rFonts w:ascii="Symbol" w:hAnsi="Symbol" w:hint="default"/>
+      </w:rPr>
+    </w:lvl>
+    <w:lvl w:ilvl="7" w:tplc="04090003" w:tentative="1">
+      <w:start w:val="1"/>
+      <w:numFmt w:val="bullet"/>
+      <w:lvlText w:val="o"/>
+      <w:lvlJc w:val="left"/>
+      <w:pPr>
+        <w:ind w:left="5760" w:hanging="360"/>
+      </w:pPr>
+      <w:rPr>
+        <w:rFonts w:ascii="Courier New" w:hAnsi="Courier New" w:cs="Courier New" w:hint="default"/>
+      </w:rPr>
+    </w:lvl>
+    <w:lvl w:ilvl="8" w:tplc="04090005" w:tentative="1">
+      <w:start w:val="1"/>
+      <w:numFmt w:val="bullet"/>
+      <w:lvlText w:val=""/>
+      <w:lvlJc w:val="left"/>
+      <w:pPr>
+        <w:ind w:left="6480" w:hanging="360"/>
+      </w:pPr>
+      <w:rPr>
+        <w:rFonts w:ascii="Wingdings" w:hAnsi="Wingdings" w:hint="default"/>
+      </w:rPr>
+    </w:lvl>
+  </w:abstractNum>
+  <w:abstractNum w:abstractNumId="24" w15:restartNumberingAfterBreak="0">
     <w:nsid w:val="496E3767"/>
     <w:multiLevelType w:val="hybridMultilevel"/>
     <w:tmpl w:val="6D90A3DA"/>
@@ -5961,7 +6210,7 @@
       </w:rPr>
     </w:lvl>
   </w:abstractNum>
-  <w:abstractNum w:abstractNumId="20" w15:restartNumberingAfterBreak="0">
+  <w:abstractNum w:abstractNumId="25" w15:restartNumberingAfterBreak="0">
     <w:nsid w:val="4D8E77DE"/>
     <w:multiLevelType w:val="hybridMultilevel"/>
     <w:tmpl w:val="BC5A7660"/>
@@ -6074,7 +6323,7 @@
       </w:rPr>
     </w:lvl>
   </w:abstractNum>
-  <w:abstractNum w:abstractNumId="21" w15:restartNumberingAfterBreak="0">
+  <w:abstractNum w:abstractNumId="26" w15:restartNumberingAfterBreak="0">
     <w:nsid w:val="61960C7D"/>
     <w:multiLevelType w:val="multilevel"/>
     <w:tmpl w:val="0409001D"/>
@@ -6187,7 +6436,7 @@
       </w:pPr>
     </w:lvl>
   </w:abstractNum>
-  <w:abstractNum w:abstractNumId="22" w15:restartNumberingAfterBreak="0">
+  <w:abstractNum w:abstractNumId="27" w15:restartNumberingAfterBreak="0">
     <w:nsid w:val="627314C7"/>
     <w:multiLevelType w:val="hybridMultilevel"/>
     <w:tmpl w:val="A3207F2A"/>
@@ -6327,7 +6576,7 @@
       </w:rPr>
     </w:lvl>
   </w:abstractNum>
-  <w:abstractNum w:abstractNumId="23" w15:restartNumberingAfterBreak="0">
+  <w:abstractNum w:abstractNumId="28" w15:restartNumberingAfterBreak="0">
     <w:nsid w:val="67270AE4"/>
     <w:multiLevelType w:val="singleLevel"/>
     <w:tmpl w:val="0409000F"/>
@@ -6344,7 +6593,7 @@
       </w:pPr>
     </w:lvl>
   </w:abstractNum>
-  <w:abstractNum w:abstractNumId="24" w15:restartNumberingAfterBreak="0">
+  <w:abstractNum w:abstractNumId="29" w15:restartNumberingAfterBreak="0">
     <w:nsid w:val="69024AB5"/>
     <w:multiLevelType w:val="hybridMultilevel"/>
     <w:tmpl w:val="31E20654"/>
@@ -6457,7 +6706,7 @@
       </w:rPr>
     </w:lvl>
   </w:abstractNum>
-  <w:abstractNum w:abstractNumId="25" w15:restartNumberingAfterBreak="0">
+  <w:abstractNum w:abstractNumId="30" w15:restartNumberingAfterBreak="0">
     <w:nsid w:val="6FE33431"/>
     <w:multiLevelType w:val="hybridMultilevel"/>
     <w:tmpl w:val="E6666790"/>
@@ -6570,7 +6819,7 @@
       </w:rPr>
     </w:lvl>
   </w:abstractNum>
-  <w:abstractNum w:abstractNumId="26" w15:restartNumberingAfterBreak="0">
+  <w:abstractNum w:abstractNumId="31" w15:restartNumberingAfterBreak="0">
     <w:nsid w:val="73276BB1"/>
     <w:multiLevelType w:val="hybridMultilevel"/>
     <w:tmpl w:val="8BE42322"/>
@@ -6683,7 +6932,7 @@
       </w:rPr>
     </w:lvl>
   </w:abstractNum>
-  <w:abstractNum w:abstractNumId="27" w15:restartNumberingAfterBreak="0">
+  <w:abstractNum w:abstractNumId="32" w15:restartNumberingAfterBreak="0">
     <w:nsid w:val="75423F72"/>
     <w:multiLevelType w:val="singleLevel"/>
     <w:tmpl w:val="0409000F"/>
@@ -6700,7 +6949,120 @@
       </w:pPr>
     </w:lvl>
   </w:abstractNum>
-  <w:abstractNum w:abstractNumId="28" w15:restartNumberingAfterBreak="0">
+  <w:abstractNum w:abstractNumId="33" w15:restartNumberingAfterBreak="0">
+    <w:nsid w:val="788440A6"/>
+    <w:multiLevelType w:val="hybridMultilevel"/>
+    <w:tmpl w:val="C9A8E306"/>
+    <w:lvl w:ilvl="0" w:tplc="04090001">
+      <w:start w:val="1"/>
+      <w:numFmt w:val="bullet"/>
+      <w:lvlText w:val=""/>
+      <w:lvlJc w:val="left"/>
+      <w:pPr>
+        <w:ind w:left="720" w:hanging="360"/>
+      </w:pPr>
+      <w:rPr>
+        <w:rFonts w:ascii="Symbol" w:hAnsi="Symbol" w:hint="default"/>
+      </w:rPr>
+    </w:lvl>
+    <w:lvl w:ilvl="1" w:tplc="04090003" w:tentative="1">
+      <w:start w:val="1"/>
+      <w:numFmt w:val="bullet"/>
+      <w:lvlText w:val="o"/>
+      <w:lvlJc w:val="left"/>
+      <w:pPr>
+        <w:ind w:left="1440" w:hanging="360"/>
+      </w:pPr>
+      <w:rPr>
+        <w:rFonts w:ascii="Courier New" w:hAnsi="Courier New" w:cs="Courier New" w:hint="default"/>
+      </w:rPr>
+    </w:lvl>
+    <w:lvl w:ilvl="2" w:tplc="04090005" w:tentative="1">
+      <w:start w:val="1"/>
+      <w:numFmt w:val="bullet"/>
+      <w:lvlText w:val=""/>
+      <w:lvlJc w:val="left"/>
+      <w:pPr>
+        <w:ind w:left="2160" w:hanging="360"/>
+      </w:pPr>
+      <w:rPr>
+        <w:rFonts w:ascii="Wingdings" w:hAnsi="Wingdings" w:hint="default"/>
+      </w:rPr>
+    </w:lvl>
+    <w:lvl w:ilvl="3" w:tplc="04090001" w:tentative="1">
+      <w:start w:val="1"/>
+      <w:numFmt w:val="bullet"/>
+      <w:lvlText w:val=""/>
+      <w:lvlJc w:val="left"/>
+      <w:pPr>
+        <w:ind w:left="2880" w:hanging="360"/>
+      </w:pPr>
+      <w:rPr>
+        <w:rFonts w:ascii="Symbol" w:hAnsi="Symbol" w:hint="default"/>
+      </w:rPr>
+    </w:lvl>
+    <w:lvl w:ilvl="4" w:tplc="04090003" w:tentative="1">
+      <w:start w:val="1"/>
+      <w:numFmt w:val="bullet"/>
+      <w:lvlText w:val="o"/>
+      <w:lvlJc w:val="left"/>
+      <w:pPr>
+        <w:ind w:left="3600" w:hanging="360"/>
+      </w:pPr>
+      <w:rPr>
+        <w:rFonts w:ascii="Courier New" w:hAnsi="Courier New" w:cs="Courier New" w:hint="default"/>
+      </w:rPr>
+    </w:lvl>
+    <w:lvl w:ilvl="5" w:tplc="04090005" w:tentative="1">
+      <w:start w:val="1"/>
+      <w:numFmt w:val="bullet"/>
+      <w:lvlText w:val=""/>
+      <w:lvlJc w:val="left"/>
+      <w:pPr>
+        <w:ind w:left="4320" w:hanging="360"/>
+      </w:pPr>
+      <w:rPr>
+        <w:rFonts w:ascii="Wingdings" w:hAnsi="Wingdings" w:hint="default"/>
+      </w:rPr>
+    </w:lvl>
+    <w:lvl w:ilvl="6" w:tplc="04090001" w:tentative="1">
+      <w:start w:val="1"/>
+      <w:numFmt w:val="bullet"/>
+      <w:lvlText w:val=""/>
+      <w:lvlJc w:val="left"/>
+      <w:pPr>
+        <w:ind w:left="5040" w:hanging="360"/>
+      </w:pPr>
+      <w:rPr>
+        <w:rFonts w:ascii="Symbol" w:hAnsi="Symbol" w:hint="default"/>
+      </w:rPr>
+    </w:lvl>
+    <w:lvl w:ilvl="7" w:tplc="04090003" w:tentative="1">
+      <w:start w:val="1"/>
+      <w:numFmt w:val="bullet"/>
+      <w:lvlText w:val="o"/>
+      <w:lvlJc w:val="left"/>
+      <w:pPr>
+        <w:ind w:left="5760" w:hanging="360"/>
+      </w:pPr>
+      <w:rPr>
+        <w:rFonts w:ascii="Courier New" w:hAnsi="Courier New" w:cs="Courier New" w:hint="default"/>
+      </w:rPr>
+    </w:lvl>
+    <w:lvl w:ilvl="8" w:tplc="04090005" w:tentative="1">
+      <w:start w:val="1"/>
+      <w:numFmt w:val="bullet"/>
+      <w:lvlText w:val=""/>
+      <w:lvlJc w:val="left"/>
+      <w:pPr>
+        <w:ind w:left="6480" w:hanging="360"/>
+      </w:pPr>
+      <w:rPr>
+        <w:rFonts w:ascii="Wingdings" w:hAnsi="Wingdings" w:hint="default"/>
+      </w:rPr>
+    </w:lvl>
+  </w:abstractNum>
+  <w:abstractNum w:abstractNumId="34" w15:restartNumberingAfterBreak="0">
     <w:nsid w:val="79BB41E8"/>
     <w:multiLevelType w:val="singleLevel"/>
     <w:tmpl w:val="9C305D34"/>
@@ -6715,7 +7077,7 @@
       </w:pPr>
     </w:lvl>
   </w:abstractNum>
-  <w:abstractNum w:abstractNumId="29" w15:restartNumberingAfterBreak="0">
+  <w:abstractNum w:abstractNumId="35" w15:restartNumberingAfterBreak="0">
     <w:nsid w:val="7CCE34E1"/>
     <w:multiLevelType w:val="hybridMultilevel"/>
     <w:tmpl w:val="B382307E"/>
@@ -6829,94 +7191,112 @@
     </w:lvl>
   </w:abstractNum>
   <w:num w:numId="1" w16cid:durableId="1785608658">
+    <w:abstractNumId w:val="16"/>
+  </w:num>
+  <w:num w:numId="2" w16cid:durableId="1618560497">
+    <w:abstractNumId w:val="34"/>
+  </w:num>
+  <w:num w:numId="3" w16cid:durableId="1541866708">
+    <w:abstractNumId w:val="28"/>
+  </w:num>
+  <w:num w:numId="4" w16cid:durableId="347214399">
+    <w:abstractNumId w:val="32"/>
+  </w:num>
+  <w:num w:numId="5" w16cid:durableId="787771828">
+    <w:abstractNumId w:val="9"/>
+  </w:num>
+  <w:num w:numId="6" w16cid:durableId="476579669">
+    <w:abstractNumId w:val="11"/>
+  </w:num>
+  <w:num w:numId="7" w16cid:durableId="1827284378">
+    <w:abstractNumId w:val="15"/>
+  </w:num>
+  <w:num w:numId="8" w16cid:durableId="862325969">
+    <w:abstractNumId w:val="24"/>
+  </w:num>
+  <w:num w:numId="9" w16cid:durableId="1026638596">
+    <w:abstractNumId w:val="21"/>
+  </w:num>
+  <w:num w:numId="10" w16cid:durableId="2041710126">
+    <w:abstractNumId w:val="27"/>
+  </w:num>
+  <w:num w:numId="11" w16cid:durableId="1872836093">
+    <w:abstractNumId w:val="4"/>
+  </w:num>
+  <w:num w:numId="12" w16cid:durableId="843516477">
+    <w:abstractNumId w:val="29"/>
+  </w:num>
+  <w:num w:numId="13" w16cid:durableId="2109697104">
+    <w:abstractNumId w:val="6"/>
+  </w:num>
+  <w:num w:numId="14" w16cid:durableId="1501458417">
+    <w:abstractNumId w:val="14"/>
+  </w:num>
+  <w:num w:numId="15" w16cid:durableId="1828009351">
+    <w:abstractNumId w:val="26"/>
+  </w:num>
+  <w:num w:numId="16" w16cid:durableId="241335964">
+    <w:abstractNumId w:val="19"/>
+  </w:num>
+  <w:num w:numId="17" w16cid:durableId="1882085653">
+    <w:abstractNumId w:val="22"/>
+  </w:num>
+  <w:num w:numId="18" w16cid:durableId="842399825">
+    <w:abstractNumId w:val="25"/>
+  </w:num>
+  <w:num w:numId="19" w16cid:durableId="1871262753">
+    <w:abstractNumId w:val="18"/>
+  </w:num>
+  <w:num w:numId="20" w16cid:durableId="255553262">
+    <w:abstractNumId w:val="35"/>
+  </w:num>
+  <w:num w:numId="21" w16cid:durableId="575674964">
+    <w:abstractNumId w:val="20"/>
+  </w:num>
+  <w:num w:numId="22" w16cid:durableId="1483278304">
+    <w:abstractNumId w:val="10"/>
+  </w:num>
+  <w:num w:numId="23" w16cid:durableId="1079979270">
+    <w:abstractNumId w:val="5"/>
+  </w:num>
+  <w:num w:numId="24" w16cid:durableId="1469472111">
+    <w:abstractNumId w:val="17"/>
+  </w:num>
+  <w:num w:numId="25" w16cid:durableId="25983581">
+    <w:abstractNumId w:val="7"/>
+  </w:num>
+  <w:num w:numId="26" w16cid:durableId="1957714905">
+    <w:abstractNumId w:val="31"/>
+  </w:num>
+  <w:num w:numId="27" w16cid:durableId="916750172">
+    <w:abstractNumId w:val="13"/>
+  </w:num>
+  <w:num w:numId="28" w16cid:durableId="1857382074">
+    <w:abstractNumId w:val="3"/>
+  </w:num>
+  <w:num w:numId="29" w16cid:durableId="1763604101">
     <w:abstractNumId w:val="12"/>
   </w:num>
-  <w:num w:numId="2" w16cid:durableId="1618560497">
-    <w:abstractNumId w:val="28"/>
+  <w:num w:numId="30" w16cid:durableId="1465809256">
+    <w:abstractNumId w:val="30"/>
   </w:num>
-  <w:num w:numId="3" w16cid:durableId="1541866708">
+  <w:num w:numId="31" w16cid:durableId="2100985250">
+    <w:abstractNumId w:val="8"/>
+  </w:num>
+  <w:num w:numId="32" w16cid:durableId="935478708">
     <w:abstractNumId w:val="23"/>
   </w:num>
-  <w:num w:numId="4" w16cid:durableId="347214399">
-    <w:abstractNumId w:val="27"/>
+  <w:num w:numId="33" w16cid:durableId="116725433">
+    <w:abstractNumId w:val="33"/>
   </w:num>
-  <w:num w:numId="5" w16cid:durableId="787771828">
-    <w:abstractNumId w:val="5"/>
+  <w:num w:numId="34" w16cid:durableId="1048146721">
+    <w:abstractNumId w:val="2"/>
   </w:num>
-  <w:num w:numId="6" w16cid:durableId="476579669">
-    <w:abstractNumId w:val="7"/>
-  </w:num>
-  <w:num w:numId="7" w16cid:durableId="1827284378">
-    <w:abstractNumId w:val="11"/>
-  </w:num>
-  <w:num w:numId="8" w16cid:durableId="862325969">
-    <w:abstractNumId w:val="19"/>
-  </w:num>
-  <w:num w:numId="9" w16cid:durableId="1026638596">
-    <w:abstractNumId w:val="17"/>
-  </w:num>
-  <w:num w:numId="10" w16cid:durableId="2041710126">
-    <w:abstractNumId w:val="22"/>
-  </w:num>
-  <w:num w:numId="11" w16cid:durableId="1872836093">
+  <w:num w:numId="35" w16cid:durableId="1783955459">
     <w:abstractNumId w:val="1"/>
   </w:num>
-  <w:num w:numId="12" w16cid:durableId="843516477">
-    <w:abstractNumId w:val="24"/>
-  </w:num>
-  <w:num w:numId="13" w16cid:durableId="2109697104">
-    <w:abstractNumId w:val="3"/>
-  </w:num>
-  <w:num w:numId="14" w16cid:durableId="1501458417">
-    <w:abstractNumId w:val="10"/>
-  </w:num>
-  <w:num w:numId="15" w16cid:durableId="1828009351">
-    <w:abstractNumId w:val="21"/>
-  </w:num>
-  <w:num w:numId="16" w16cid:durableId="241335964">
-    <w:abstractNumId w:val="15"/>
-  </w:num>
-  <w:num w:numId="17" w16cid:durableId="1882085653">
-    <w:abstractNumId w:val="18"/>
-  </w:num>
-  <w:num w:numId="18" w16cid:durableId="842399825">
-    <w:abstractNumId w:val="20"/>
-  </w:num>
-  <w:num w:numId="19" w16cid:durableId="1871262753">
-    <w:abstractNumId w:val="14"/>
-  </w:num>
-  <w:num w:numId="20" w16cid:durableId="255553262">
-    <w:abstractNumId w:val="29"/>
-  </w:num>
-  <w:num w:numId="21" w16cid:durableId="575674964">
-    <w:abstractNumId w:val="16"/>
-  </w:num>
-  <w:num w:numId="22" w16cid:durableId="1483278304">
-    <w:abstractNumId w:val="6"/>
-  </w:num>
-  <w:num w:numId="23" w16cid:durableId="1079979270">
-    <w:abstractNumId w:val="2"/>
-  </w:num>
-  <w:num w:numId="24" w16cid:durableId="1469472111">
-    <w:abstractNumId w:val="13"/>
-  </w:num>
-  <w:num w:numId="25" w16cid:durableId="25983581">
-    <w:abstractNumId w:val="4"/>
-  </w:num>
-  <w:num w:numId="26" w16cid:durableId="1957714905">
-    <w:abstractNumId w:val="26"/>
-  </w:num>
-  <w:num w:numId="27" w16cid:durableId="916750172">
-    <w:abstractNumId w:val="9"/>
-  </w:num>
-  <w:num w:numId="28" w16cid:durableId="1857382074">
+  <w:num w:numId="36" w16cid:durableId="191771564">
     <w:abstractNumId w:val="0"/>
-  </w:num>
-  <w:num w:numId="29" w16cid:durableId="1763604101">
-    <w:abstractNumId w:val="8"/>
-  </w:num>
-  <w:num w:numId="30" w16cid:durableId="1465809256">
-    <w:abstractNumId w:val="25"/>
   </w:num>
 </w:numbering>
 </file>
@@ -7542,6 +7922,42 @@
       <w:szCs w:val="24"/>
     </w:rPr>
   </w:style>
+  <w:style w:type="paragraph" w:styleId="ListBullet">
+    <w:name w:val="List Bullet"/>
+    <w:basedOn w:val="Normal"/>
+    <w:unhideWhenUsed/>
+    <w:rsid w:val="00E77261"/>
+    <w:pPr>
+      <w:numPr>
+        <w:numId w:val="34"/>
+      </w:numPr>
+      <w:contextualSpacing/>
+    </w:pPr>
+  </w:style>
+  <w:style w:type="paragraph" w:styleId="ListBullet2">
+    <w:name w:val="List Bullet 2"/>
+    <w:basedOn w:val="Normal"/>
+    <w:unhideWhenUsed/>
+    <w:rsid w:val="00E77261"/>
+    <w:pPr>
+      <w:numPr>
+        <w:numId w:val="35"/>
+      </w:numPr>
+      <w:contextualSpacing/>
+    </w:pPr>
+  </w:style>
+  <w:style w:type="paragraph" w:styleId="ListBullet3">
+    <w:name w:val="List Bullet 3"/>
+    <w:basedOn w:val="Normal"/>
+    <w:unhideWhenUsed/>
+    <w:rsid w:val="00E77261"/>
+    <w:pPr>
+      <w:numPr>
+        <w:numId w:val="36"/>
+      </w:numPr>
+      <w:contextualSpacing/>
+    </w:pPr>
+  </w:style>
 </w:styles>
 </file>
 
@@ -7993,7 +8409,9 @@
     <w:rsid w:val="003E423E"/>
     <w:rsid w:val="00400F60"/>
     <w:rsid w:val="00470D4E"/>
+    <w:rsid w:val="005B5945"/>
     <w:rsid w:val="00630504"/>
+    <w:rsid w:val="00663B22"/>
     <w:rsid w:val="006943D9"/>
     <w:rsid w:val="00713B68"/>
     <w:rsid w:val="00715183"/>

</xml_diff>